<commit_message>
changes on absurd workshop contents
</commit_message>
<xml_diff>
--- a/docs/data/giacomo/AbsForm.docx
+++ b/docs/data/giacomo/AbsForm.docx
@@ -126,7 +126,6 @@
           <w:szCs w:val="28"/>
         </w:rPr>
       </w:pPr>
-      <w:bookmarkStart w:id="0" w:name="_GoBack"/>
       <w:r>
         <w:rPr>
           <w:rFonts w:ascii="Futura Medium" w:hAnsi="Futura Medium" w:cs="Futura Medium"/>
@@ -176,7 +175,6 @@
         <w:t>orm</w:t>
       </w:r>
     </w:p>
-    <w:bookmarkEnd w:id="0"/>
     <w:p>
       <w:pPr>
         <w:shd w:val="clear" w:color="auto" w:fill="EDEDED" w:themeFill="accent3" w:themeFillTint="33"/>
@@ -354,55 +352,6 @@
                 <w:sz w:val="18"/>
                 <w:szCs w:val="18"/>
               </w:rPr>
-              <w:t>Gender*</w:t>
-            </w:r>
-          </w:p>
-        </w:tc>
-        <w:tc>
-          <w:tcPr>
-            <w:tcW w:w="6425" w:type="dxa"/>
-            <w:vAlign w:val="center"/>
-          </w:tcPr>
-          <w:p>
-            <w:pPr>
-              <w:jc w:val="center"/>
-              <w:rPr>
-                <w:rFonts w:ascii="Futura Medium" w:hAnsi="Futura Medium" w:cs="Futura Medium"/>
-                <w:sz w:val="18"/>
-                <w:szCs w:val="18"/>
-              </w:rPr>
-            </w:pPr>
-          </w:p>
-        </w:tc>
-      </w:tr>
-      <w:tr>
-        <w:trPr>
-          <w:trHeight w:val="277"/>
-        </w:trPr>
-        <w:tc>
-          <w:tcPr>
-            <w:tcW w:w="2689" w:type="dxa"/>
-            <w:vAlign w:val="center"/>
-          </w:tcPr>
-          <w:p>
-            <w:pPr>
-              <w:jc w:val="center"/>
-              <w:rPr>
-                <w:rFonts w:ascii="Futura Medium" w:hAnsi="Futura Medium" w:cs="Futura Medium"/>
-                <w:b/>
-                <w:bCs/>
-                <w:sz w:val="18"/>
-                <w:szCs w:val="18"/>
-              </w:rPr>
-            </w:pPr>
-            <w:r>
-              <w:rPr>
-                <w:rFonts w:ascii="Futura Medium" w:hAnsi="Futura Medium" w:cs="Futura Medium"/>
-                <w:b/>
-                <w:bCs/>
-                <w:sz w:val="18"/>
-                <w:szCs w:val="18"/>
-              </w:rPr>
               <w:t>Email</w:t>
             </w:r>
           </w:p>
@@ -618,7 +567,7 @@
                 <w:sz w:val="18"/>
                 <w:szCs w:val="18"/>
               </w:rPr>
-              <w:t xml:space="preserve">Resonances </w:t>
+              <w:t>Motives - C</w:t>
             </w:r>
             <w:r>
               <w:rPr>
@@ -628,17 +577,7 @@
                 <w:sz w:val="18"/>
                 <w:szCs w:val="18"/>
               </w:rPr>
-              <w:t>-</w:t>
-            </w:r>
-            <w:r>
-              <w:rPr>
-                <w:rFonts w:ascii="Futura Medium" w:hAnsi="Futura Medium" w:cs="Futura Medium"/>
-                <w:b/>
-                <w:bCs/>
-                <w:sz w:val="18"/>
-                <w:szCs w:val="18"/>
-              </w:rPr>
-              <w:t xml:space="preserve"> Saturation</w:t>
+              <w:t>atalysts</w:t>
             </w:r>
           </w:p>
           <w:p>
@@ -1016,6 +955,53 @@
           </w:p>
         </w:tc>
       </w:tr>
+      <w:tr>
+        <w:trPr>
+          <w:trHeight w:val="277"/>
+        </w:trPr>
+        <w:tc>
+          <w:tcPr>
+            <w:tcW w:w="2689" w:type="dxa"/>
+          </w:tcPr>
+          <w:p>
+            <w:pPr>
+              <w:jc w:val="center"/>
+              <w:rPr>
+                <w:rFonts w:ascii="Futura Medium" w:hAnsi="Futura Medium" w:cs="Futura Medium"/>
+                <w:b/>
+                <w:bCs/>
+                <w:sz w:val="18"/>
+                <w:szCs w:val="18"/>
+              </w:rPr>
+            </w:pPr>
+            <w:r>
+              <w:rPr>
+                <w:rFonts w:ascii="Futura Medium" w:hAnsi="Futura Medium" w:cs="Futura Medium"/>
+                <w:b/>
+                <w:bCs/>
+                <w:sz w:val="18"/>
+                <w:szCs w:val="18"/>
+              </w:rPr>
+              <w:t>Gender*</w:t>
+            </w:r>
+          </w:p>
+        </w:tc>
+        <w:tc>
+          <w:tcPr>
+            <w:tcW w:w="6425" w:type="dxa"/>
+          </w:tcPr>
+          <w:p>
+            <w:pPr>
+              <w:jc w:val="center"/>
+              <w:rPr>
+                <w:rFonts w:ascii="Futura Medium" w:hAnsi="Futura Medium" w:cs="Futura Medium"/>
+                <w:sz w:val="18"/>
+                <w:szCs w:val="18"/>
+              </w:rPr>
+            </w:pPr>
+          </w:p>
+        </w:tc>
+      </w:tr>
     </w:tbl>
     <w:p>
       <w:pPr>
@@ -1046,6 +1032,8 @@
         </w:rPr>
         <w:t>*Leave blank if prefer not to say</w:t>
       </w:r>
+      <w:bookmarkStart w:id="0" w:name="_GoBack"/>
+      <w:bookmarkEnd w:id="0"/>
     </w:p>
     <w:sectPr>
       <w:headerReference w:type="even" r:id="rId9"/>
@@ -2693,7 +2681,7 @@
 </file>
 
 <file path=customXml/itemProps1.xml><?xml version="1.0" encoding="utf-8"?>
-<ds:datastoreItem xmlns:ds="http://schemas.openxmlformats.org/officeDocument/2006/customXml" ds:itemID="{138C5126-6FE4-7F4C-8345-909C12B0F030}">
+<ds:datastoreItem xmlns:ds="http://schemas.openxmlformats.org/officeDocument/2006/customXml" ds:itemID="{B9493CB6-7BCD-4745-9F52-99D08D467883}">
   <ds:schemaRefs>
     <ds:schemaRef ds:uri="http://schemas.openxmlformats.org/officeDocument/2006/bibliography"/>
   </ds:schemaRefs>

</xml_diff>

<commit_message>
more changes on absurd workshop contents
</commit_message>
<xml_diff>
--- a/docs/data/giacomo/AbsForm.docx
+++ b/docs/data/giacomo/AbsForm.docx
@@ -9,16 +9,16 @@
         <w:jc w:val="center"/>
         <w:rPr>
           <w:rFonts w:ascii="Futura Medium" w:hAnsi="Futura Medium" w:cs="Futura Medium"/>
-          <w:sz w:val="36"/>
-          <w:szCs w:val="36"/>
+          <w:sz w:val="32"/>
+          <w:szCs w:val="32"/>
         </w:rPr>
       </w:pPr>
       <w:proofErr w:type="spellStart"/>
       <w:r>
         <w:rPr>
           <w:rFonts w:ascii="Futura Medium" w:hAnsi="Futura Medium" w:cs="Futura Medium"/>
-          <w:sz w:val="36"/>
-          <w:szCs w:val="36"/>
+          <w:sz w:val="32"/>
+          <w:szCs w:val="32"/>
         </w:rPr>
         <w:t>Unuseless</w:t>
       </w:r>
@@ -26,80 +26,72 @@
       <w:r>
         <w:rPr>
           <w:rFonts w:ascii="Futura Medium" w:hAnsi="Futura Medium" w:cs="Futura Medium"/>
-          <w:sz w:val="36"/>
-          <w:szCs w:val="36"/>
+          <w:sz w:val="32"/>
+          <w:szCs w:val="32"/>
         </w:rPr>
         <w:t xml:space="preserve"> </w:t>
       </w:r>
       <w:r>
         <w:rPr>
           <w:rFonts w:ascii="Futura Medium" w:hAnsi="Futura Medium" w:cs="Futura Medium"/>
-          <w:sz w:val="36"/>
-          <w:szCs w:val="36"/>
+          <w:sz w:val="32"/>
+          <w:szCs w:val="32"/>
         </w:rPr>
         <w:t>m</w:t>
       </w:r>
       <w:r>
         <w:rPr>
           <w:rFonts w:ascii="Futura Medium" w:hAnsi="Futura Medium" w:cs="Futura Medium"/>
-          <w:sz w:val="36"/>
-          <w:szCs w:val="36"/>
+          <w:sz w:val="32"/>
+          <w:szCs w:val="32"/>
         </w:rPr>
         <w:t xml:space="preserve">usic </w:t>
       </w:r>
       <w:r>
         <w:rPr>
           <w:rFonts w:ascii="Futura Medium" w:hAnsi="Futura Medium" w:cs="Futura Medium"/>
-          <w:sz w:val="36"/>
-          <w:szCs w:val="36"/>
+          <w:sz w:val="32"/>
+          <w:szCs w:val="32"/>
         </w:rPr>
         <w:t>d</w:t>
       </w:r>
       <w:r>
         <w:rPr>
           <w:rFonts w:ascii="Futura Medium" w:hAnsi="Futura Medium" w:cs="Futura Medium"/>
-          <w:sz w:val="36"/>
-          <w:szCs w:val="36"/>
+          <w:sz w:val="32"/>
+          <w:szCs w:val="32"/>
         </w:rPr>
         <w:t>esign</w:t>
       </w:r>
       <w:r>
         <w:rPr>
           <w:rFonts w:ascii="Futura Medium" w:hAnsi="Futura Medium" w:cs="Futura Medium"/>
-          <w:sz w:val="36"/>
-          <w:szCs w:val="36"/>
+          <w:sz w:val="32"/>
+          <w:szCs w:val="32"/>
         </w:rPr>
         <w:t>s</w:t>
       </w:r>
       <w:r>
         <w:rPr>
           <w:rFonts w:ascii="Futura Medium" w:hAnsi="Futura Medium" w:cs="Futura Medium"/>
-          <w:sz w:val="36"/>
-          <w:szCs w:val="36"/>
-        </w:rPr>
-        <w:t xml:space="preserve">: </w:t>
+          <w:sz w:val="32"/>
+          <w:szCs w:val="32"/>
+        </w:rPr>
+        <w:t xml:space="preserve">: a </w:t>
       </w:r>
       <w:r>
         <w:rPr>
           <w:rFonts w:ascii="Futura Medium" w:hAnsi="Futura Medium" w:cs="Futura Medium"/>
-          <w:sz w:val="36"/>
-          <w:szCs w:val="36"/>
-        </w:rPr>
-        <w:t xml:space="preserve">a </w:t>
-      </w:r>
-      <w:r>
-        <w:rPr>
-          <w:rFonts w:ascii="Futura Medium" w:hAnsi="Futura Medium" w:cs="Futura Medium"/>
-          <w:sz w:val="36"/>
-          <w:szCs w:val="36"/>
+          <w:sz w:val="32"/>
+          <w:szCs w:val="32"/>
         </w:rPr>
         <w:t>s</w:t>
       </w:r>
       <w:r>
         <w:rPr>
           <w:rFonts w:ascii="Futura Medium" w:hAnsi="Futura Medium" w:cs="Futura Medium"/>
-          <w:sz w:val="36"/>
-          <w:szCs w:val="36"/>
+          <w:sz w:val="32"/>
+          <w:szCs w:val="32"/>
         </w:rPr>
         <w:t>eriously absurd hackathon</w:t>
       </w:r>
@@ -173,6 +165,94 @@
           <w:szCs w:val="28"/>
         </w:rPr>
         <w:t>orm</w:t>
+      </w:r>
+    </w:p>
+    <w:p>
+      <w:pPr>
+        <w:jc w:val="center"/>
+        <w:rPr>
+          <w:rFonts w:ascii="Futura Medium" w:hAnsi="Futura Medium" w:cs="Futura Medium"/>
+          <w:sz w:val="18"/>
+          <w:szCs w:val="18"/>
+        </w:rPr>
+      </w:pPr>
+    </w:p>
+    <w:p>
+      <w:pPr>
+        <w:jc w:val="center"/>
+        <w:rPr>
+          <w:rFonts w:ascii="Futura Medium" w:hAnsi="Futura Medium" w:cs="Futura Medium"/>
+          <w:sz w:val="18"/>
+          <w:szCs w:val="18"/>
+        </w:rPr>
+      </w:pPr>
+      <w:r>
+        <w:rPr>
+          <w:rFonts w:ascii="Futura Medium" w:hAnsi="Futura Medium" w:cs="Futura Medium"/>
+          <w:sz w:val="18"/>
+          <w:szCs w:val="18"/>
+        </w:rPr>
+        <w:t xml:space="preserve">Please send the </w:t>
+      </w:r>
+      <w:r>
+        <w:rPr>
+          <w:rFonts w:ascii="Futura Medium" w:hAnsi="Futura Medium" w:cs="Futura Medium"/>
+          <w:sz w:val="18"/>
+          <w:szCs w:val="18"/>
+        </w:rPr>
+        <w:t>completed</w:t>
+      </w:r>
+      <w:r>
+        <w:rPr>
+          <w:rFonts w:ascii="Futura Medium" w:hAnsi="Futura Medium" w:cs="Futura Medium"/>
+          <w:sz w:val="18"/>
+          <w:szCs w:val="18"/>
+        </w:rPr>
+        <w:t xml:space="preserve"> form to </w:t>
+      </w:r>
+      <w:hyperlink r:id="rId8" w:history="1">
+        <w:r>
+          <w:rPr>
+            <w:rStyle w:val="Hyperlink"/>
+            <w:rFonts w:ascii="Futura Medium" w:hAnsi="Futura Medium" w:cs="Futura Medium"/>
+            <w:sz w:val="18"/>
+            <w:szCs w:val="18"/>
+          </w:rPr>
+          <w:t>g.lepri@qmul.ac.uk</w:t>
+        </w:r>
+      </w:hyperlink>
+      <w:r>
+        <w:rPr>
+          <w:rFonts w:ascii="Futura Medium" w:hAnsi="Futura Medium" w:cs="Futura Medium"/>
+          <w:sz w:val="18"/>
+          <w:szCs w:val="18"/>
+        </w:rPr>
+        <w:t xml:space="preserve"> by </w:t>
+      </w:r>
+      <w:r>
+        <w:rPr>
+          <w:rFonts w:ascii="Futura Medium" w:hAnsi="Futura Medium" w:cs="Futura Medium"/>
+          <w:sz w:val="18"/>
+          <w:szCs w:val="18"/>
+        </w:rPr>
+        <w:t>8</w:t>
+      </w:r>
+      <w:r>
+        <w:rPr>
+          <w:rFonts w:ascii="Futura Medium" w:hAnsi="Futura Medium" w:cs="Futura Medium"/>
+          <w:sz w:val="18"/>
+          <w:szCs w:val="18"/>
+          <w:vertAlign w:val="superscript"/>
+        </w:rPr>
+        <w:t>th</w:t>
+      </w:r>
+      <w:r>
+        <w:rPr>
+          <w:rFonts w:ascii="Futura Medium" w:hAnsi="Futura Medium" w:cs="Futura Medium"/>
+          <w:sz w:val="18"/>
+          <w:szCs w:val="18"/>
+        </w:rPr>
+        <w:t xml:space="preserve"> September</w:t>
       </w:r>
     </w:p>
     <w:p>
@@ -227,7 +307,7 @@
                     <pic:cNvPicPr/>
                   </pic:nvPicPr>
                   <pic:blipFill>
-                    <a:blip r:embed="rId8" cstate="email">
+                    <a:blip r:embed="rId9" cstate="email">
                       <a:extLst>
                         <a:ext uri="{28A0092B-C50C-407E-A947-70E740481C1C}">
                           <a14:useLocalDpi xmlns:a14="http://schemas.microsoft.com/office/drawing/2010/main"/>
@@ -502,7 +582,17 @@
                 <w:sz w:val="18"/>
                 <w:szCs w:val="18"/>
               </w:rPr>
-              <w:t>(tell us something about you)</w:t>
+              <w:t>(tell us something a</w:t>
+            </w:r>
+            <w:bookmarkStart w:id="0" w:name="_GoBack"/>
+            <w:bookmarkEnd w:id="0"/>
+            <w:r>
+              <w:rPr>
+                <w:rFonts w:ascii="Futura Medium" w:hAnsi="Futura Medium" w:cs="Futura Medium"/>
+                <w:sz w:val="18"/>
+                <w:szCs w:val="18"/>
+              </w:rPr>
+              <w:t>bout you)</w:t>
             </w:r>
           </w:p>
         </w:tc>
@@ -955,53 +1045,6 @@
           </w:p>
         </w:tc>
       </w:tr>
-      <w:tr>
-        <w:trPr>
-          <w:trHeight w:val="277"/>
-        </w:trPr>
-        <w:tc>
-          <w:tcPr>
-            <w:tcW w:w="2689" w:type="dxa"/>
-          </w:tcPr>
-          <w:p>
-            <w:pPr>
-              <w:jc w:val="center"/>
-              <w:rPr>
-                <w:rFonts w:ascii="Futura Medium" w:hAnsi="Futura Medium" w:cs="Futura Medium"/>
-                <w:b/>
-                <w:bCs/>
-                <w:sz w:val="18"/>
-                <w:szCs w:val="18"/>
-              </w:rPr>
-            </w:pPr>
-            <w:r>
-              <w:rPr>
-                <w:rFonts w:ascii="Futura Medium" w:hAnsi="Futura Medium" w:cs="Futura Medium"/>
-                <w:b/>
-                <w:bCs/>
-                <w:sz w:val="18"/>
-                <w:szCs w:val="18"/>
-              </w:rPr>
-              <w:t>Gender*</w:t>
-            </w:r>
-          </w:p>
-        </w:tc>
-        <w:tc>
-          <w:tcPr>
-            <w:tcW w:w="6425" w:type="dxa"/>
-          </w:tcPr>
-          <w:p>
-            <w:pPr>
-              <w:jc w:val="center"/>
-              <w:rPr>
-                <w:rFonts w:ascii="Futura Medium" w:hAnsi="Futura Medium" w:cs="Futura Medium"/>
-                <w:sz w:val="18"/>
-                <w:szCs w:val="18"/>
-              </w:rPr>
-            </w:pPr>
-          </w:p>
-        </w:tc>
-      </w:tr>
     </w:tbl>
     <w:p>
       <w:pPr>
@@ -1014,34 +1057,10 @@
         </w:rPr>
       </w:pPr>
     </w:p>
-    <w:p>
-      <w:pPr>
-        <w:shd w:val="clear" w:color="auto" w:fill="EDEDED" w:themeFill="accent3" w:themeFillTint="33"/>
-        <w:jc w:val="both"/>
-        <w:rPr>
-          <w:rFonts w:ascii="Futura Medium" w:hAnsi="Futura Medium" w:cs="Futura Medium"/>
-          <w:sz w:val="18"/>
-          <w:szCs w:val="18"/>
-        </w:rPr>
-      </w:pPr>
-      <w:r>
-        <w:rPr>
-          <w:rFonts w:ascii="Futura Medium" w:hAnsi="Futura Medium" w:cs="Futura Medium"/>
-          <w:sz w:val="18"/>
-          <w:szCs w:val="18"/>
-        </w:rPr>
-        <w:t>*Leave blank if prefer not to say</w:t>
-      </w:r>
-      <w:bookmarkStart w:id="0" w:name="_GoBack"/>
-      <w:bookmarkEnd w:id="0"/>
-    </w:p>
     <w:sectPr>
-      <w:headerReference w:type="even" r:id="rId9"/>
-      <w:headerReference w:type="default" r:id="rId10"/>
-      <w:footerReference w:type="even" r:id="rId11"/>
-      <w:footerReference w:type="default" r:id="rId12"/>
-      <w:headerReference w:type="first" r:id="rId13"/>
-      <w:footerReference w:type="first" r:id="rId14"/>
+      <w:headerReference w:type="even" r:id="rId10"/>
+      <w:headerReference w:type="default" r:id="rId11"/>
+      <w:headerReference w:type="first" r:id="rId12"/>
       <w:pgSz w:w="11900" w:h="16840"/>
       <w:pgMar w:top="1440" w:right="1440" w:bottom="1440" w:left="1440" w:header="720" w:footer="720" w:gutter="0"/>
       <w:cols w:space="720"/>
@@ -1068,36 +1087,6 @@
     </w:p>
   </w:endnote>
 </w:endnotes>
-</file>
-
-<file path=word/footer1.xml><?xml version="1.0" encoding="utf-8"?>
-<w:ftr xmlns:wpc="http://schemas.microsoft.com/office/word/2010/wordprocessingCanvas" xmlns:cx="http://schemas.microsoft.com/office/drawing/2014/chartex" xmlns:cx1="http://schemas.microsoft.com/office/drawing/2015/9/8/chartex" xmlns:cx2="http://schemas.microsoft.com/office/drawing/2015/10/21/chartex" xmlns:cx3="http://schemas.microsoft.com/office/drawing/2016/5/9/chartex" xmlns:cx4="http://schemas.microsoft.com/office/drawing/2016/5/10/chartex" xmlns:cx5="http://schemas.microsoft.com/office/drawing/2016/5/11/chartex" xmlns:cx6="http://schemas.microsoft.com/office/drawing/2016/5/12/chartex" xmlns:cx7="http://schemas.microsoft.com/office/drawing/2016/5/13/chartex" xmlns:cx8="http://schemas.microsoft.com/office/drawing/2016/5/14/chartex" xmlns:mc="http://schemas.openxmlformats.org/markup-compatibility/2006" xmlns:aink="http://schemas.microsoft.com/office/drawing/2016/ink" xmlns:am3d="http://schemas.microsoft.com/office/drawing/2017/model3d" xmlns:o="urn:schemas-microsoft-com:office:office" xmlns:r="http://schemas.openxmlformats.org/officeDocument/2006/relationships" xmlns:m="http://schemas.openxmlformats.org/officeDocument/2006/math" xmlns:v="urn:schemas-microsoft-com:vml" xmlns:wp14="http://schemas.microsoft.com/office/word/2010/wordprocessingDrawing" xmlns:wp="http://schemas.openxmlformats.org/drawingml/2006/wordprocessingDrawing" xmlns:w10="urn:schemas-microsoft-com:office:word" xmlns:w="http://schemas.openxmlformats.org/wordprocessingml/2006/main" xmlns:w14="http://schemas.microsoft.com/office/word/2010/wordml" xmlns:w15="http://schemas.microsoft.com/office/word/2012/wordml" xmlns:w16cid="http://schemas.microsoft.com/office/word/2016/wordml/cid" xmlns:w16se="http://schemas.microsoft.com/office/word/2015/wordml/symex" xmlns:wpg="http://schemas.microsoft.com/office/word/2010/wordprocessingGroup" xmlns:wpi="http://schemas.microsoft.com/office/word/2010/wordprocessingInk" xmlns:wne="http://schemas.microsoft.com/office/word/2006/wordml" xmlns:wps="http://schemas.microsoft.com/office/word/2010/wordprocessingShape" mc:Ignorable="w14 w15 w16se w16cid wp14">
-  <w:p>
-    <w:pPr>
-      <w:pStyle w:val="Footer"/>
-    </w:pPr>
-  </w:p>
-</w:ftr>
-</file>
-
-<file path=word/footer2.xml><?xml version="1.0" encoding="utf-8"?>
-<w:ftr xmlns:wpc="http://schemas.microsoft.com/office/word/2010/wordprocessingCanvas" xmlns:cx="http://schemas.microsoft.com/office/drawing/2014/chartex" xmlns:cx1="http://schemas.microsoft.com/office/drawing/2015/9/8/chartex" xmlns:cx2="http://schemas.microsoft.com/office/drawing/2015/10/21/chartex" xmlns:cx3="http://schemas.microsoft.com/office/drawing/2016/5/9/chartex" xmlns:cx4="http://schemas.microsoft.com/office/drawing/2016/5/10/chartex" xmlns:cx5="http://schemas.microsoft.com/office/drawing/2016/5/11/chartex" xmlns:cx6="http://schemas.microsoft.com/office/drawing/2016/5/12/chartex" xmlns:cx7="http://schemas.microsoft.com/office/drawing/2016/5/13/chartex" xmlns:cx8="http://schemas.microsoft.com/office/drawing/2016/5/14/chartex" xmlns:mc="http://schemas.openxmlformats.org/markup-compatibility/2006" xmlns:aink="http://schemas.microsoft.com/office/drawing/2016/ink" xmlns:am3d="http://schemas.microsoft.com/office/drawing/2017/model3d" xmlns:o="urn:schemas-microsoft-com:office:office" xmlns:r="http://schemas.openxmlformats.org/officeDocument/2006/relationships" xmlns:m="http://schemas.openxmlformats.org/officeDocument/2006/math" xmlns:v="urn:schemas-microsoft-com:vml" xmlns:wp14="http://schemas.microsoft.com/office/word/2010/wordprocessingDrawing" xmlns:wp="http://schemas.openxmlformats.org/drawingml/2006/wordprocessingDrawing" xmlns:w10="urn:schemas-microsoft-com:office:word" xmlns:w="http://schemas.openxmlformats.org/wordprocessingml/2006/main" xmlns:w14="http://schemas.microsoft.com/office/word/2010/wordml" xmlns:w15="http://schemas.microsoft.com/office/word/2012/wordml" xmlns:w16cid="http://schemas.microsoft.com/office/word/2016/wordml/cid" xmlns:w16se="http://schemas.microsoft.com/office/word/2015/wordml/symex" xmlns:wpg="http://schemas.microsoft.com/office/word/2010/wordprocessingGroup" xmlns:wpi="http://schemas.microsoft.com/office/word/2010/wordprocessingInk" xmlns:wne="http://schemas.microsoft.com/office/word/2006/wordml" xmlns:wps="http://schemas.microsoft.com/office/word/2010/wordprocessingShape" mc:Ignorable="w14 w15 w16se w16cid wp14">
-  <w:p>
-    <w:pPr>
-      <w:pStyle w:val="Footer"/>
-    </w:pPr>
-  </w:p>
-</w:ftr>
-</file>
-
-<file path=word/footer3.xml><?xml version="1.0" encoding="utf-8"?>
-<w:ftr xmlns:wpc="http://schemas.microsoft.com/office/word/2010/wordprocessingCanvas" xmlns:cx="http://schemas.microsoft.com/office/drawing/2014/chartex" xmlns:cx1="http://schemas.microsoft.com/office/drawing/2015/9/8/chartex" xmlns:cx2="http://schemas.microsoft.com/office/drawing/2015/10/21/chartex" xmlns:cx3="http://schemas.microsoft.com/office/drawing/2016/5/9/chartex" xmlns:cx4="http://schemas.microsoft.com/office/drawing/2016/5/10/chartex" xmlns:cx5="http://schemas.microsoft.com/office/drawing/2016/5/11/chartex" xmlns:cx6="http://schemas.microsoft.com/office/drawing/2016/5/12/chartex" xmlns:cx7="http://schemas.microsoft.com/office/drawing/2016/5/13/chartex" xmlns:cx8="http://schemas.microsoft.com/office/drawing/2016/5/14/chartex" xmlns:mc="http://schemas.openxmlformats.org/markup-compatibility/2006" xmlns:aink="http://schemas.microsoft.com/office/drawing/2016/ink" xmlns:am3d="http://schemas.microsoft.com/office/drawing/2017/model3d" xmlns:o="urn:schemas-microsoft-com:office:office" xmlns:r="http://schemas.openxmlformats.org/officeDocument/2006/relationships" xmlns:m="http://schemas.openxmlformats.org/officeDocument/2006/math" xmlns:v="urn:schemas-microsoft-com:vml" xmlns:wp14="http://schemas.microsoft.com/office/word/2010/wordprocessingDrawing" xmlns:wp="http://schemas.openxmlformats.org/drawingml/2006/wordprocessingDrawing" xmlns:w10="urn:schemas-microsoft-com:office:word" xmlns:w="http://schemas.openxmlformats.org/wordprocessingml/2006/main" xmlns:w14="http://schemas.microsoft.com/office/word/2010/wordml" xmlns:w15="http://schemas.microsoft.com/office/word/2012/wordml" xmlns:w16cid="http://schemas.microsoft.com/office/word/2016/wordml/cid" xmlns:w16se="http://schemas.microsoft.com/office/word/2015/wordml/symex" xmlns:wpg="http://schemas.microsoft.com/office/word/2010/wordprocessingGroup" xmlns:wpi="http://schemas.microsoft.com/office/word/2010/wordprocessingInk" xmlns:wne="http://schemas.microsoft.com/office/word/2006/wordml" xmlns:wps="http://schemas.microsoft.com/office/word/2010/wordprocessingShape" mc:Ignorable="w14 w15 w16se w16cid wp14">
-  <w:p>
-    <w:pPr>
-      <w:pStyle w:val="Footer"/>
-    </w:pPr>
-  </w:p>
-</w:ftr>
 </file>
 
 <file path=word/footnotes.xml><?xml version="1.0" encoding="utf-8"?>
@@ -2681,7 +2670,7 @@
 </file>
 
 <file path=customXml/itemProps1.xml><?xml version="1.0" encoding="utf-8"?>
-<ds:datastoreItem xmlns:ds="http://schemas.openxmlformats.org/officeDocument/2006/customXml" ds:itemID="{B9493CB6-7BCD-4745-9F52-99D08D467883}">
+<ds:datastoreItem xmlns:ds="http://schemas.openxmlformats.org/officeDocument/2006/customXml" ds:itemID="{85244974-A68C-0942-972E-7AF00D3A85F8}">
   <ds:schemaRefs>
     <ds:schemaRef ds:uri="http://schemas.openxmlformats.org/officeDocument/2006/bibliography"/>
   </ds:schemaRefs>

</xml_diff>